<commit_message>
Aplicación de la plantilla
</commit_message>
<xml_diff>
--- a/Docs/09-Despliegue/BLPM-Plan de Gestion de Configuración.docx
+++ b/Docs/09-Despliegue/BLPM-Plan de Gestion de Configuración.docx
@@ -321,12 +321,7 @@
     <w:sdt>
       <w:sdtPr>
         <w:rPr>
-          <w:rFonts w:ascii="Arial" w:hAnsi="Arial" w:cs="Arial"/>
-          <w:b/>
-          <w:kern w:val="32"/>
-          <w:sz w:val="52"/>
-          <w:szCs w:val="52"/>
-          <w:lang w:val="es-ES" w:eastAsia="en-US"/>
+          <w:rStyle w:val="TtuloCar"/>
         </w:rPr>
         <w:alias w:val="Título"/>
         <w:tag w:val=""/>
@@ -342,20 +337,12 @@
           <w:pPr>
             <w:jc w:val="center"/>
             <w:rPr>
-              <w:b/>
-              <w:i/>
-              <w:caps/>
-              <w:sz w:val="36"/>
+              <w:rStyle w:val="TtuloCar"/>
             </w:rPr>
           </w:pPr>
           <w:r>
             <w:rPr>
-              <w:rFonts w:ascii="Arial" w:hAnsi="Arial" w:cs="Arial"/>
-              <w:b/>
-              <w:kern w:val="32"/>
-              <w:sz w:val="52"/>
-              <w:szCs w:val="52"/>
-              <w:lang w:val="es-ES" w:eastAsia="en-US"/>
+              <w:rStyle w:val="TtuloCar"/>
             </w:rPr>
             <w:t>Plan de Gestión de Configuración de Software</w:t>
           </w:r>
@@ -12753,8 +12740,6 @@
               </w:rPr>
               <w:t>&lt;NN&gt;</w:t>
             </w:r>
-            <w:bookmarkStart w:id="17" w:name="_GoBack"/>
-            <w:bookmarkEnd w:id="17"/>
           </w:p>
         </w:tc>
         <w:tc>
@@ -13824,14 +13809,14 @@
           <w:noProof/>
         </w:rPr>
       </w:pPr>
-      <w:bookmarkStart w:id="18" w:name="_Toc293858890"/>
+      <w:bookmarkStart w:id="17" w:name="_Toc293858890"/>
       <w:r>
         <w:rPr>
           <w:noProof/>
         </w:rPr>
         <w:t>Librerías del Proyecto</w:t>
       </w:r>
-      <w:bookmarkEnd w:id="18"/>
+      <w:bookmarkEnd w:id="17"/>
     </w:p>
     <w:p>
       <w:pPr>
@@ -13940,14 +13925,14 @@
           <w:noProof/>
         </w:rPr>
       </w:pPr>
-      <w:bookmarkStart w:id="19" w:name="_Toc293858891"/>
+      <w:bookmarkStart w:id="18" w:name="_Toc293858891"/>
       <w:r>
         <w:rPr>
           <w:noProof/>
         </w:rPr>
         <w:t>Líneas Base del Proyecto</w:t>
       </w:r>
-      <w:bookmarkEnd w:id="19"/>
+      <w:bookmarkEnd w:id="18"/>
     </w:p>
     <w:p>
       <w:pPr>
@@ -15755,30 +15740,30 @@
           <w:szCs w:val="22"/>
         </w:rPr>
       </w:pPr>
-      <w:bookmarkStart w:id="20" w:name="_Toc293858892"/>
+      <w:bookmarkStart w:id="19" w:name="_Toc293858892"/>
       <w:r>
         <w:rPr>
           <w:noProof/>
         </w:rPr>
         <w:t>Control de Configuración</w:t>
       </w:r>
+      <w:bookmarkEnd w:id="19"/>
+    </w:p>
+    <w:p>
+      <w:pPr>
+        <w:pStyle w:val="Ttulo3"/>
+        <w:rPr>
+          <w:noProof/>
+        </w:rPr>
+      </w:pPr>
+      <w:bookmarkStart w:id="20" w:name="_Toc293858893"/>
+      <w:r>
+        <w:rPr>
+          <w:noProof/>
+        </w:rPr>
+        <w:t>Pedido de Cambios</w:t>
+      </w:r>
       <w:bookmarkEnd w:id="20"/>
-    </w:p>
-    <w:p>
-      <w:pPr>
-        <w:pStyle w:val="Ttulo3"/>
-        <w:rPr>
-          <w:noProof/>
-        </w:rPr>
-      </w:pPr>
-      <w:bookmarkStart w:id="21" w:name="_Toc293858893"/>
-      <w:r>
-        <w:rPr>
-          <w:noProof/>
-        </w:rPr>
-        <w:t>Pedido de Cambios</w:t>
-      </w:r>
-      <w:bookmarkEnd w:id="21"/>
     </w:p>
     <w:p>
       <w:pPr>
@@ -15994,14 +15979,14 @@
           <w:noProof/>
         </w:rPr>
       </w:pPr>
-      <w:bookmarkStart w:id="22" w:name="_Toc293858894"/>
+      <w:bookmarkStart w:id="21" w:name="_Toc293858894"/>
       <w:r>
         <w:rPr>
           <w:noProof/>
         </w:rPr>
         <w:t>Informes de Estado</w:t>
       </w:r>
-      <w:bookmarkEnd w:id="22"/>
+      <w:bookmarkEnd w:id="21"/>
     </w:p>
     <w:p>
       <w:pPr>
@@ -16906,7 +16891,7 @@
           <w:szCs w:val="26"/>
         </w:rPr>
       </w:pPr>
-      <w:bookmarkStart w:id="23" w:name="_Toc293858895"/>
+      <w:bookmarkStart w:id="22" w:name="_Toc293858895"/>
       <w:r>
         <w:rPr>
           <w:noProof/>
@@ -16930,23 +16915,23 @@
         <w:lastRenderedPageBreak/>
         <w:t>Auditorías y revisiones de Configuración</w:t>
       </w:r>
+      <w:bookmarkEnd w:id="22"/>
+    </w:p>
+    <w:p>
+      <w:pPr>
+        <w:pStyle w:val="Ttulo3"/>
+        <w:rPr>
+          <w:noProof/>
+        </w:rPr>
+      </w:pPr>
+      <w:bookmarkStart w:id="23" w:name="_Toc293858896"/>
+      <w:r>
+        <w:rPr>
+          <w:noProof/>
+        </w:rPr>
+        <w:t>Auditorías de Configuración Física</w:t>
+      </w:r>
       <w:bookmarkEnd w:id="23"/>
-    </w:p>
-    <w:p>
-      <w:pPr>
-        <w:pStyle w:val="Ttulo3"/>
-        <w:rPr>
-          <w:noProof/>
-        </w:rPr>
-      </w:pPr>
-      <w:bookmarkStart w:id="24" w:name="_Toc293858896"/>
-      <w:r>
-        <w:rPr>
-          <w:noProof/>
-        </w:rPr>
-        <w:t>Auditorías de Configuración Física</w:t>
-      </w:r>
-      <w:bookmarkEnd w:id="24"/>
     </w:p>
     <w:p>
       <w:pPr>
@@ -17043,14 +17028,14 @@
           <w:noProof/>
         </w:rPr>
       </w:pPr>
-      <w:bookmarkStart w:id="25" w:name="_Toc293858897"/>
+      <w:bookmarkStart w:id="24" w:name="_Toc293858897"/>
       <w:r>
         <w:rPr>
           <w:noProof/>
         </w:rPr>
         <w:t>Auditorías de Configuración Funcional</w:t>
       </w:r>
-      <w:bookmarkEnd w:id="25"/>
+      <w:bookmarkEnd w:id="24"/>
     </w:p>
     <w:p>
       <w:pPr>
@@ -17108,22 +17093,22 @@
           <w:numId w:val="1"/>
         </w:numPr>
       </w:pPr>
-      <w:bookmarkStart w:id="26" w:name="_Toc293858898"/>
+      <w:bookmarkStart w:id="25" w:name="_Toc293858898"/>
       <w:r>
         <w:t>Programación de la Gestión de Configuración de Software</w:t>
       </w:r>
+      <w:bookmarkEnd w:id="25"/>
+    </w:p>
+    <w:p/>
+    <w:p>
+      <w:pPr>
+        <w:pStyle w:val="Ttulo2"/>
+      </w:pPr>
+      <w:bookmarkStart w:id="26" w:name="_Toc293858899"/>
+      <w:r>
+        <w:t>ACTIVIDADES DURANTE EL ESTUDIO DE VIABILIDAD DEL SISTEMA</w:t>
+      </w:r>
       <w:bookmarkEnd w:id="26"/>
-    </w:p>
-    <w:p/>
-    <w:p>
-      <w:pPr>
-        <w:pStyle w:val="Ttulo2"/>
-      </w:pPr>
-      <w:bookmarkStart w:id="27" w:name="_Toc293858899"/>
-      <w:r>
-        <w:t>ACTIVIDADES DURANTE EL ESTUDIO DE VIABILIDAD DEL SISTEMA</w:t>
-      </w:r>
-      <w:bookmarkEnd w:id="27"/>
     </w:p>
     <w:p>
       <w:r>
@@ -17209,12 +17194,12 @@
       <w:pPr>
         <w:pStyle w:val="Ttulo3"/>
       </w:pPr>
-      <w:bookmarkStart w:id="28" w:name="_Toc293858900"/>
+      <w:bookmarkStart w:id="27" w:name="_Toc293858900"/>
       <w:r>
         <w:lastRenderedPageBreak/>
         <w:t>Definición de los requisitos de gestión de configuración</w:t>
       </w:r>
-      <w:bookmarkEnd w:id="28"/>
+      <w:bookmarkEnd w:id="27"/>
       <w:r>
         <w:t xml:space="preserve"> </w:t>
       </w:r>
@@ -17580,11 +17565,11 @@
       <w:pPr>
         <w:pStyle w:val="Ttulo3"/>
       </w:pPr>
-      <w:bookmarkStart w:id="29" w:name="_Toc293858901"/>
+      <w:bookmarkStart w:id="28" w:name="_Toc293858901"/>
       <w:r>
         <w:t>Establecimiento del plan de control de gestión de la configuración</w:t>
       </w:r>
-      <w:bookmarkEnd w:id="29"/>
+      <w:bookmarkEnd w:id="28"/>
     </w:p>
     <w:p>
       <w:pPr>
@@ -18401,12 +18386,12 @@
       <w:pPr>
         <w:pStyle w:val="Ttulo2"/>
       </w:pPr>
-      <w:bookmarkStart w:id="30" w:name="_Toc293858902"/>
+      <w:bookmarkStart w:id="29" w:name="_Toc293858902"/>
       <w:r>
         <w:lastRenderedPageBreak/>
         <w:t>ACTIVIDADES DURANTE EL ANÁLISIS, DISEÑO, CONSTRUCCIÓN E IMPLANTACIÓN Y ACEPTACIÓN DEL SISTEMA DE INFORMACIÓN</w:t>
       </w:r>
-      <w:bookmarkEnd w:id="30"/>
+      <w:bookmarkEnd w:id="29"/>
     </w:p>
     <w:p>
       <w:pPr>
@@ -18608,11 +18593,11 @@
       <w:pPr>
         <w:pStyle w:val="Ttulo3"/>
       </w:pPr>
-      <w:bookmarkStart w:id="31" w:name="_Toc293858903"/>
+      <w:bookmarkStart w:id="30" w:name="_Toc293858903"/>
       <w:r>
         <w:t>Identificación y registro de productos</w:t>
       </w:r>
-      <w:bookmarkEnd w:id="31"/>
+      <w:bookmarkEnd w:id="30"/>
     </w:p>
     <w:p>
       <w:pPr>
@@ -19046,11 +19031,11 @@
       <w:pPr>
         <w:pStyle w:val="Ttulo3"/>
       </w:pPr>
-      <w:bookmarkStart w:id="32" w:name="_Toc293858904"/>
+      <w:bookmarkStart w:id="31" w:name="_Toc293858904"/>
       <w:r>
         <w:t>Identificación y registro del producto global</w:t>
       </w:r>
-      <w:bookmarkEnd w:id="32"/>
+      <w:bookmarkEnd w:id="31"/>
     </w:p>
     <w:p>
       <w:pPr>
@@ -19366,12 +19351,12 @@
       <w:pPr>
         <w:pStyle w:val="Ttulo2"/>
       </w:pPr>
-      <w:bookmarkStart w:id="33" w:name="_Toc293858905"/>
+      <w:bookmarkStart w:id="32" w:name="_Toc293858905"/>
       <w:r>
         <w:lastRenderedPageBreak/>
         <w:t>ACTIVIDADES DURANTE EL MANTENIMIENTO DEL SISTEMA DE INFORMACIÓN</w:t>
       </w:r>
-      <w:bookmarkEnd w:id="33"/>
+      <w:bookmarkEnd w:id="32"/>
     </w:p>
     <w:p>
       <w:pPr>
@@ -19822,11 +19807,11 @@
       <w:pPr>
         <w:pStyle w:val="Ttulo3"/>
       </w:pPr>
-      <w:bookmarkStart w:id="34" w:name="_Toc293858906"/>
+      <w:bookmarkStart w:id="33" w:name="_Toc293858906"/>
       <w:r>
         <w:t>Registro de cambio en el sistema de gestión de la configuración</w:t>
       </w:r>
-      <w:bookmarkEnd w:id="34"/>
+      <w:bookmarkEnd w:id="33"/>
     </w:p>
     <w:p>
       <w:pPr>
@@ -20613,22 +20598,22 @@
           <w:numId w:val="1"/>
         </w:numPr>
       </w:pPr>
-      <w:bookmarkStart w:id="35" w:name="_Toc293858907"/>
+      <w:bookmarkStart w:id="34" w:name="_Toc293858907"/>
       <w:r>
         <w:t>Recursos</w:t>
       </w:r>
+      <w:bookmarkEnd w:id="34"/>
+    </w:p>
+    <w:p/>
+    <w:p>
+      <w:pPr>
+        <w:pStyle w:val="Ttulo2"/>
+      </w:pPr>
+      <w:bookmarkStart w:id="35" w:name="_Toc293858908"/>
+      <w:r>
+        <w:t>Herramientas de software</w:t>
+      </w:r>
       <w:bookmarkEnd w:id="35"/>
-    </w:p>
-    <w:p/>
-    <w:p>
-      <w:pPr>
-        <w:pStyle w:val="Ttulo2"/>
-      </w:pPr>
-      <w:bookmarkStart w:id="36" w:name="_Toc293858908"/>
-      <w:r>
-        <w:t>Herramientas de software</w:t>
-      </w:r>
-      <w:bookmarkEnd w:id="36"/>
     </w:p>
     <w:p>
       <w:pPr>
@@ -20703,11 +20688,11 @@
       <w:pPr>
         <w:pStyle w:val="Ttulo2"/>
       </w:pPr>
-      <w:bookmarkStart w:id="37" w:name="_Toc293858909"/>
+      <w:bookmarkStart w:id="36" w:name="_Toc293858909"/>
       <w:r>
         <w:t>Capacitación requerida</w:t>
       </w:r>
-      <w:bookmarkEnd w:id="37"/>
+      <w:bookmarkEnd w:id="36"/>
     </w:p>
     <w:p>
       <w:pPr>
@@ -20778,11 +20763,11 @@
       <w:pPr>
         <w:pStyle w:val="Ttulo2"/>
       </w:pPr>
-      <w:bookmarkStart w:id="38" w:name="_Toc293858910"/>
+      <w:bookmarkStart w:id="37" w:name="_Toc293858910"/>
       <w:r>
         <w:t>Personal asociado a la actividad</w:t>
       </w:r>
-      <w:bookmarkEnd w:id="38"/>
+      <w:bookmarkEnd w:id="37"/>
     </w:p>
     <w:p>
       <w:pPr>
@@ -20921,11 +20906,11 @@
           <w:numId w:val="1"/>
         </w:numPr>
       </w:pPr>
-      <w:bookmarkStart w:id="39" w:name="_Toc293858911"/>
+      <w:bookmarkStart w:id="38" w:name="_Toc293858911"/>
       <w:r>
         <w:t>Archivo</w:t>
       </w:r>
-      <w:bookmarkEnd w:id="39"/>
+      <w:bookmarkEnd w:id="38"/>
     </w:p>
     <w:p/>
     <w:p>
@@ -20959,12 +20944,12 @@
         <w:br w:type="page"/>
       </w:r>
     </w:p>
-    <w:bookmarkStart w:id="40" w:name="_Toc293858912" w:displacedByCustomXml="next"/>
-    <w:bookmarkStart w:id="41" w:name="_Toc293830635" w:displacedByCustomXml="next"/>
-    <w:bookmarkStart w:id="42" w:name="_Toc293830721" w:displacedByCustomXml="next"/>
-    <w:bookmarkStart w:id="43" w:name="_Toc293830894" w:displacedByCustomXml="next"/>
-    <w:bookmarkStart w:id="44" w:name="_Toc293830976" w:displacedByCustomXml="next"/>
-    <w:bookmarkStart w:id="45" w:name="_Toc293831063" w:displacedByCustomXml="next"/>
+    <w:bookmarkStart w:id="39" w:name="_Toc293858912" w:displacedByCustomXml="next"/>
+    <w:bookmarkStart w:id="40" w:name="_Toc293830635" w:displacedByCustomXml="next"/>
+    <w:bookmarkStart w:id="41" w:name="_Toc293830721" w:displacedByCustomXml="next"/>
+    <w:bookmarkStart w:id="42" w:name="_Toc293830894" w:displacedByCustomXml="next"/>
+    <w:bookmarkStart w:id="43" w:name="_Toc293830976" w:displacedByCustomXml="next"/>
+    <w:bookmarkStart w:id="44" w:name="_Toc293831063" w:displacedByCustomXml="next"/>
     <w:sdt>
       <w:sdtPr>
         <w:rPr>
@@ -20994,12 +20979,12 @@
           <w:r>
             <w:t>Bibliografía</w:t>
           </w:r>
-          <w:bookmarkEnd w:id="45"/>
           <w:bookmarkEnd w:id="44"/>
           <w:bookmarkEnd w:id="43"/>
           <w:bookmarkEnd w:id="42"/>
           <w:bookmarkEnd w:id="41"/>
           <w:bookmarkEnd w:id="40"/>
+          <w:bookmarkEnd w:id="39"/>
         </w:p>
         <w:sdt>
           <w:sdtPr>
@@ -21044,22 +21029,22 @@
           <w:numId w:val="1"/>
         </w:numPr>
       </w:pPr>
-      <w:bookmarkStart w:id="46" w:name="_Toc293830636"/>
-      <w:bookmarkStart w:id="47" w:name="_Toc293830722"/>
-      <w:bookmarkStart w:id="48" w:name="_Toc293830895"/>
-      <w:bookmarkStart w:id="49" w:name="_Toc293830977"/>
-      <w:bookmarkStart w:id="50" w:name="_Toc293831064"/>
-      <w:bookmarkStart w:id="51" w:name="_Toc293858913"/>
+      <w:bookmarkStart w:id="45" w:name="_Toc293830636"/>
+      <w:bookmarkStart w:id="46" w:name="_Toc293830722"/>
+      <w:bookmarkStart w:id="47" w:name="_Toc293830895"/>
+      <w:bookmarkStart w:id="48" w:name="_Toc293830977"/>
+      <w:bookmarkStart w:id="49" w:name="_Toc293831064"/>
+      <w:bookmarkStart w:id="50" w:name="_Toc293858913"/>
       <w:r>
         <w:lastRenderedPageBreak/>
         <w:t>Anexo</w:t>
       </w:r>
+      <w:bookmarkEnd w:id="45"/>
       <w:bookmarkEnd w:id="46"/>
       <w:bookmarkEnd w:id="47"/>
       <w:bookmarkEnd w:id="48"/>
       <w:bookmarkEnd w:id="49"/>
       <w:bookmarkEnd w:id="50"/>
-      <w:bookmarkEnd w:id="51"/>
     </w:p>
     <w:p/>
     <w:p/>
@@ -21188,7 +21173,7 @@
               <w:szCs w:val="40"/>
               <w:lang w:val="es-ES"/>
             </w:rPr>
-            <w:t>11</w:t>
+            <w:t>8</w:t>
           </w:r>
           <w:r>
             <w:rPr>
@@ -25147,6 +25132,46 @@
       <w:lang w:val="es-ES" w:eastAsia="es-ES"/>
     </w:rPr>
   </w:style>
+  <w:style w:type="paragraph" w:styleId="Ttulo">
+    <w:name w:val="Title"/>
+    <w:basedOn w:val="Normal"/>
+    <w:next w:val="Normal"/>
+    <w:link w:val="TtuloCar"/>
+    <w:uiPriority w:val="10"/>
+    <w:qFormat/>
+    <w:rsid w:val="00E300AD"/>
+    <w:pPr>
+      <w:pBdr>
+        <w:bottom w:val="single" w:sz="8" w:space="4" w:color="4F81BD" w:themeColor="accent1"/>
+      </w:pBdr>
+      <w:spacing w:before="0" w:after="300"/>
+      <w:contextualSpacing/>
+    </w:pPr>
+    <w:rPr>
+      <w:rFonts w:asciiTheme="majorHAnsi" w:eastAsiaTheme="majorEastAsia" w:hAnsiTheme="majorHAnsi" w:cstheme="majorBidi"/>
+      <w:color w:val="17365D" w:themeColor="text2" w:themeShade="BF"/>
+      <w:spacing w:val="5"/>
+      <w:kern w:val="28"/>
+      <w:sz w:val="52"/>
+      <w:szCs w:val="52"/>
+    </w:rPr>
+  </w:style>
+  <w:style w:type="character" w:customStyle="1" w:styleId="TtuloCar">
+    <w:name w:val="Título Car"/>
+    <w:basedOn w:val="Fuentedeprrafopredeter"/>
+    <w:link w:val="Ttulo"/>
+    <w:uiPriority w:val="10"/>
+    <w:rsid w:val="00E300AD"/>
+    <w:rPr>
+      <w:rFonts w:asciiTheme="majorHAnsi" w:eastAsiaTheme="majorEastAsia" w:hAnsiTheme="majorHAnsi" w:cstheme="majorBidi"/>
+      <w:color w:val="17365D" w:themeColor="text2" w:themeShade="BF"/>
+      <w:spacing w:val="5"/>
+      <w:kern w:val="28"/>
+      <w:sz w:val="52"/>
+      <w:szCs w:val="52"/>
+      <w:lang w:eastAsia="es-AR"/>
+    </w:rPr>
+  </w:style>
 </w:styles>
 </file>
 
@@ -25902,6 +25927,46 @@
       <w:lang w:val="es-ES" w:eastAsia="es-ES"/>
     </w:rPr>
   </w:style>
+  <w:style w:type="paragraph" w:styleId="Ttulo">
+    <w:name w:val="Title"/>
+    <w:basedOn w:val="Normal"/>
+    <w:next w:val="Normal"/>
+    <w:link w:val="TtuloCar"/>
+    <w:uiPriority w:val="10"/>
+    <w:qFormat/>
+    <w:rsid w:val="00E300AD"/>
+    <w:pPr>
+      <w:pBdr>
+        <w:bottom w:val="single" w:sz="8" w:space="4" w:color="4F81BD" w:themeColor="accent1"/>
+      </w:pBdr>
+      <w:spacing w:before="0" w:after="300"/>
+      <w:contextualSpacing/>
+    </w:pPr>
+    <w:rPr>
+      <w:rFonts w:asciiTheme="majorHAnsi" w:eastAsiaTheme="majorEastAsia" w:hAnsiTheme="majorHAnsi" w:cstheme="majorBidi"/>
+      <w:color w:val="17365D" w:themeColor="text2" w:themeShade="BF"/>
+      <w:spacing w:val="5"/>
+      <w:kern w:val="28"/>
+      <w:sz w:val="52"/>
+      <w:szCs w:val="52"/>
+    </w:rPr>
+  </w:style>
+  <w:style w:type="character" w:customStyle="1" w:styleId="TtuloCar">
+    <w:name w:val="Título Car"/>
+    <w:basedOn w:val="Fuentedeprrafopredeter"/>
+    <w:link w:val="Ttulo"/>
+    <w:uiPriority w:val="10"/>
+    <w:rsid w:val="00E300AD"/>
+    <w:rPr>
+      <w:rFonts w:asciiTheme="majorHAnsi" w:eastAsiaTheme="majorEastAsia" w:hAnsiTheme="majorHAnsi" w:cstheme="majorBidi"/>
+      <w:color w:val="17365D" w:themeColor="text2" w:themeShade="BF"/>
+      <w:spacing w:val="5"/>
+      <w:kern w:val="28"/>
+      <w:sz w:val="52"/>
+      <w:szCs w:val="52"/>
+      <w:lang w:eastAsia="es-AR"/>
+    </w:rPr>
+  </w:style>
 </w:styles>
 </file>
 
@@ -26037,8 +26102,8 @@
     <w:compatSetting w:name="doNotFlipMirrorIndents" w:uri="http://schemas.microsoft.com/office/word" w:val="1"/>
   </w:compat>
   <w:rsids>
-    <w:rsidRoot w:val="00D2585C"/>
-    <w:rsid w:val="00D2585C"/>
+    <w:rsidRoot w:val="00327BB2"/>
+    <w:rsid w:val="00327BB2"/>
   </w:rsids>
   <m:mathPr>
     <m:mathFont m:val="Cambria Math"/>
@@ -26783,7 +26848,7 @@
 </file>
 
 <file path=customXml/itemProps1.xml><?xml version="1.0" encoding="utf-8"?>
-<ds:datastoreItem xmlns:ds="http://schemas.openxmlformats.org/officeDocument/2006/customXml" ds:itemID="{F552435E-5823-4D66-8A12-455BC5D97B2C}">
+<ds:datastoreItem xmlns:ds="http://schemas.openxmlformats.org/officeDocument/2006/customXml" ds:itemID="{FCE2F9C2-3F00-48E8-8FC2-55E7C0E59D05}">
   <ds:schemaRefs>
     <ds:schemaRef ds:uri="http://schemas.openxmlformats.org/officeDocument/2006/bibliography"/>
   </ds:schemaRefs>

</xml_diff>